<commit_message>
Wirklich end für heute
</commit_message>
<xml_diff>
--- a/Switches.docx
+++ b/Switches.docx
@@ -635,24 +635,35 @@
       <w:r>
         <w:t xml:space="preserve"> WD40EFRX – 4TB 5400rpm 64MB 3.5zoll SATA600 zum Preis von je 146,00€ (Gesamtpreis: 584€)</w:t>
       </w:r>
-    </w:p>
-    <w:p>
-      <w:r>
-        <w:t xml:space="preserve">Und ein Patchkabel von </w:t>
-      </w:r>
-      <w:proofErr w:type="spellStart"/>
-      <w:r>
-        <w:t>Te</w:t>
-      </w:r>
-      <w:r>
-        <w:t>cline</w:t>
-      </w:r>
-      <w:proofErr w:type="spellEnd"/>
-      <w:r>
-        <w:t xml:space="preserve"> für 1,79€ für die Verbindung zum Netzwerk.</w:t>
+      <w:r>
+        <w:t>.</w:t>
+      </w:r>
+    </w:p>
+    <w:p>
+      <w:r>
+        <w:t>Was eine Gesamt Speicher</w:t>
       </w:r>
       <w:bookmarkStart w:id="0" w:name="_GoBack"/>
       <w:bookmarkEnd w:id="0"/>
+      <w:r>
+        <w:t xml:space="preserve"> Kapazität von 16TB macht</w:t>
+      </w:r>
+    </w:p>
+    <w:p>
+      <w:r>
+        <w:t xml:space="preserve">Und ein Patchkabel von </w:t>
+      </w:r>
+      <w:proofErr w:type="spellStart"/>
+      <w:r>
+        <w:t>Te</w:t>
+      </w:r>
+      <w:r>
+        <w:t>cline</w:t>
+      </w:r>
+      <w:proofErr w:type="spellEnd"/>
+      <w:r>
+        <w:t xml:space="preserve"> für 1,79€ für die Verbindung zum Netzwerk.</w:t>
+      </w:r>
     </w:p>
     <w:p>
       <w:pPr>
@@ -1482,7 +1493,7 @@
 </file>
 
 <file path=customXml/itemProps1.xml><?xml version="1.0" encoding="utf-8"?>
-<ds:datastoreItem xmlns:ds="http://schemas.openxmlformats.org/officeDocument/2006/customXml" ds:itemID="{69D883F7-5921-466B-8FB0-75F229B45764}">
+<ds:datastoreItem xmlns:ds="http://schemas.openxmlformats.org/officeDocument/2006/customXml" ds:itemID="{85A56D04-98F4-4E91-9A76-686E85720A8F}">
   <ds:schemaRefs>
     <ds:schemaRef ds:uri="http://schemas.openxmlformats.org/officeDocument/2006/bibliography"/>
   </ds:schemaRefs>

</xml_diff>